<commit_message>
Diploma text & pictures
</commit_message>
<xml_diff>
--- a/Documents/PreviousWorks/Курсовая работа 5 курс/Применение различных схем для численного решения уравнения переноса.docx
+++ b/Documents/PreviousWorks/Курсовая работа 5 курс/Применение различных схем для численного решения уравнения переноса.docx
@@ -5587,74 +5587,7 @@
         <mc:AlternateContent>
           <mc:Choice Requires="wps">
             <w:drawing>
-              <wp:inline distT="0" distB="0" distL="0" distR="0">
-                <wp:extent cx="7527925" cy="2202815"/>
-                <wp:effectExtent l="0" t="0" r="0" b="0"/>
-                <wp:docPr id="2" name=""/>
-                <a:graphic xmlns:a="http://schemas.openxmlformats.org/drawingml/2006/main">
-                  <a:graphicData uri="http://schemas.openxmlformats.org/drawingml/2006/picture">
-                    <pic:pic xmlns:pic="http://schemas.openxmlformats.org/drawingml/2006/picture">
-                      <pic:nvPicPr>
-                        <pic:cNvPr id="0" name="" descr=""/>
-                        <pic:cNvPicPr/>
-                      </pic:nvPicPr>
-                      <pic:blipFill>
-                        <a:blip r:embed="rId3"/>
-                        <a:stretch/>
-                      </pic:blipFill>
-                      <pic:spPr>
-                        <a:xfrm>
-                          <a:off x="0" y="0"/>
-                          <a:ext cx="7527240" cy="2202120"/>
-                        </a:xfrm>
-                        <a:prstGeom prst="rect">
-                          <a:avLst/>
-                        </a:prstGeom>
-                        <a:ln>
-                          <a:noFill/>
-                        </a:ln>
-                      </pic:spPr>
-                    </pic:pic>
-                  </a:graphicData>
-                </a:graphic>
-              </wp:inline>
-            </w:drawing>
-          </mc:Choice>
-          <mc:Fallback>
-            <w:pict>
-              <v:shapetype id="shapetype_75" coordsize="21600,21600" o:spt="75" o:preferrelative="t" path="m@4@5l@4@11@9@11@9@5xe" filled="f" stroked="f">
-                <v:stroke joinstyle="miter"/>
-                <v:formulas>
-                  <v:f eqn="if lineDrawn pixelLineWidth 0"/>
-                  <v:f eqn="sum @0 1 0"/>
-                  <v:f eqn="sum 0 0 @1"/>
-                  <v:f eqn="prod @2 1 2"/>
-                  <v:f eqn="prod @3 21600 pixelWidth"/>
-                  <v:f eqn="prod @3 21600 pixelHeight"/>
-                  <v:f eqn="sum @0 0 1"/>
-                  <v:f eqn="prod @6 1 2"/>
-                  <v:f eqn="prod @7 21600 pixelWidth"/>
-                  <v:f eqn="sum @8 21600 0"/>
-                  <v:f eqn="prod @7 21600 pixelHeight"/>
-                  <v:f eqn="sum @10 21600 0"/>
-                </v:formulas>
-                <v:path o:extrusionok="f" gradientshapeok="t" o:connecttype="rect"/>
-                <o:lock v:ext="edit" aspectratio="t"/>
-              </v:shapetype>
-              <v:shape id="shape_0" stroked="f" style="position:absolute;margin-left:0pt;margin-top:-173.45pt;width:592.65pt;height:173.35pt;mso-position-vertical:top" type="shapetype_75">
-                <v:imagedata r:id="rId3" o:detectmouseclick="t"/>
-                <w10:wrap type="none"/>
-                <v:stroke color="#3465a4" joinstyle="round" endcap="flat"/>
-              </v:shape>
-            </w:pict>
-          </mc:Fallback>
-        </mc:AlternateContent>
-      </w:r>
-      <w:r>
-        <mc:AlternateContent>
-          <mc:Choice Requires="wps">
-            <w:drawing>
-              <wp:anchor behindDoc="0" distT="0" distB="0" distL="114300" distR="114300" simplePos="0" locked="0" layoutInCell="1" allowOverlap="1" relativeHeight="3">
+              <wp:anchor behindDoc="0" distT="0" distB="0" distL="0" distR="0" simplePos="0" locked="0" layoutInCell="1" allowOverlap="1" relativeHeight="3">
                 <wp:simplePos x="0" y="0"/>
                 <wp:positionH relativeFrom="column">
                   <wp:posOffset>3602990</wp:posOffset>
@@ -5662,29 +5595,38 @@
                 <wp:positionV relativeFrom="paragraph">
                   <wp:posOffset>962660</wp:posOffset>
                 </wp:positionV>
-                <wp:extent cx="758825" cy="271780"/>
+                <wp:extent cx="759460" cy="272415"/>
                 <wp:effectExtent l="0" t="0" r="0" b="0"/>
                 <wp:wrapNone/>
-                <wp:docPr id="3" name=""/>
+                <wp:docPr id="2" name="Image2"/>
                 <a:graphic xmlns:a="http://schemas.openxmlformats.org/drawingml/2006/main">
                   <a:graphicData uri="http://schemas.microsoft.com/office/word/2010/wordprocessingShape">
                     <wps:wsp>
-                      <wps:cNvSpPr txBox="1"/>
+                      <wps:cNvSpPr/>
                       <wps:spPr>
                         <a:xfrm>
                           <a:off x="0" y="0"/>
-                          <a:ext cx="758825" cy="271780"/>
+                          <a:ext cx="758880" cy="271800"/>
                         </a:xfrm>
-                        <a:prstGeom prst="rect"/>
+                        <a:prstGeom prst="rect">
+                          <a:avLst/>
+                        </a:prstGeom>
                         <a:solidFill>
-                          <a:srgbClr val="FFFFFF"/>
+                          <a:srgbClr val="ffffff"/>
                         </a:solidFill>
-                        <a:ln w="635">
+                        <a:ln w="720">
                           <a:solidFill>
                             <a:srgbClr val="000000"/>
                           </a:solidFill>
+                          <a:round/>
                         </a:ln>
                       </wps:spPr>
+                      <wps:style>
+                        <a:lnRef idx="0"/>
+                        <a:fillRef idx="0"/>
+                        <a:effectRef idx="0"/>
+                        <a:fontRef idx="minor"/>
+                      </wps:style>
                       <wps:txbx>
                         <w:txbxContent>
                           <w:p>
@@ -5700,7 +5642,7 @@
                           </w:p>
                         </w:txbxContent>
                       </wps:txbx>
-                      <wps:bodyPr anchor="t" lIns="91440" tIns="45720" rIns="91440" bIns="45720">
+                      <wps:bodyPr>
                         <a:noAutofit/>
                       </wps:bodyPr>
                     </wps:wsp>
@@ -5711,7 +5653,10 @@
           </mc:Choice>
           <mc:Fallback>
             <w:pict>
-              <v:rect fillcolor="#FFFFFF" strokecolor="#000000" strokeweight="0pt" style="position:absolute;rotation:0;width:59.75pt;height:21.4pt;mso-wrap-distance-left:9pt;mso-wrap-distance-right:9pt;mso-wrap-distance-top:0pt;mso-wrap-distance-bottom:0pt;margin-top:75.8pt;mso-position-vertical-relative:text;margin-left:283.7pt;mso-position-horizontal-relative:text">
+              <v:rect id="shape_0" ID="Image2" fillcolor="white" stroked="t" style="position:absolute;margin-left:283.7pt;margin-top:75.8pt;width:59.7pt;height:21.35pt">
+                <w10:wrap type="square"/>
+                <v:fill o:detectmouseclick="t" type="solid" color2="black"/>
+                <v:stroke color="black" weight="720" joinstyle="round" endcap="flat"/>
                 <v:textbox>
                   <w:txbxContent>
                     <w:p>
@@ -5731,6 +5676,43 @@
             </w:pict>
           </mc:Fallback>
         </mc:AlternateContent>
+        <w:drawing>
+          <wp:inline distT="0" distB="0" distL="0" distR="0">
+            <wp:extent cx="7527925" cy="2202815"/>
+            <wp:effectExtent l="0" t="0" r="0" b="0"/>
+            <wp:docPr id="4" name="Image1" descr=""/>
+            <wp:cNvGraphicFramePr>
+              <a:graphicFrameLocks xmlns:a="http://schemas.openxmlformats.org/drawingml/2006/main" noChangeAspect="1"/>
+            </wp:cNvGraphicFramePr>
+            <a:graphic xmlns:a="http://schemas.openxmlformats.org/drawingml/2006/main">
+              <a:graphicData uri="http://schemas.openxmlformats.org/drawingml/2006/picture">
+                <pic:pic xmlns:pic="http://schemas.openxmlformats.org/drawingml/2006/picture">
+                  <pic:nvPicPr>
+                    <pic:cNvPr id="4" name="Image1" descr=""/>
+                    <pic:cNvPicPr>
+                      <a:picLocks noChangeAspect="1" noChangeArrowheads="1"/>
+                    </pic:cNvPicPr>
+                  </pic:nvPicPr>
+                  <pic:blipFill>
+                    <a:blip r:embed="rId3"/>
+                    <a:stretch>
+                      <a:fillRect/>
+                    </a:stretch>
+                  </pic:blipFill>
+                  <pic:spPr bwMode="auto">
+                    <a:xfrm>
+                      <a:off x="0" y="0"/>
+                      <a:ext cx="7527925" cy="2202815"/>
+                    </a:xfrm>
+                    <a:prstGeom prst="rect">
+                      <a:avLst/>
+                    </a:prstGeom>
+                  </pic:spPr>
+                </pic:pic>
+              </a:graphicData>
+            </a:graphic>
+          </wp:inline>
+        </w:drawing>
       </w:r>
     </w:p>
     <w:p>
@@ -8327,52 +8309,43 @@
       </w:pPr>
       <w:r>
         <w:rPr/>
-        <mc:AlternateContent>
-          <mc:Choice Requires="wps">
-            <w:drawing>
-              <wp:inline distT="0" distB="0" distL="0" distR="0">
-                <wp:extent cx="3585210" cy="8910320"/>
-                <wp:effectExtent l="0" t="0" r="0" b="0"/>
-                <wp:docPr id="4" name=""/>
-                <a:graphic xmlns:a="http://schemas.openxmlformats.org/drawingml/2006/main">
-                  <a:graphicData uri="http://schemas.openxmlformats.org/drawingml/2006/picture">
-                    <pic:pic xmlns:pic="http://schemas.openxmlformats.org/drawingml/2006/picture">
-                      <pic:nvPicPr>
-                        <pic:cNvPr id="1" name="" descr=""/>
-                        <pic:cNvPicPr/>
-                      </pic:nvPicPr>
-                      <pic:blipFill>
-                        <a:blip r:embed="rId4"/>
-                        <a:stretch/>
-                      </pic:blipFill>
-                      <pic:spPr>
-                        <a:xfrm>
-                          <a:off x="0" y="0"/>
-                          <a:ext cx="3584520" cy="8909640"/>
-                        </a:xfrm>
-                        <a:prstGeom prst="rect">
-                          <a:avLst/>
-                        </a:prstGeom>
-                        <a:ln>
-                          <a:noFill/>
-                        </a:ln>
-                      </pic:spPr>
-                    </pic:pic>
-                  </a:graphicData>
-                </a:graphic>
-              </wp:inline>
-            </w:drawing>
-          </mc:Choice>
-          <mc:Fallback>
-            <w:pict>
-              <v:shape id="shape_0" stroked="f" style="position:absolute;margin-left:0pt;margin-top:-701.6pt;width:282.2pt;height:701.5pt;mso-position-vertical:top" type="shapetype_75">
-                <v:imagedata r:id="rId4" o:detectmouseclick="t"/>
-                <w10:wrap type="none"/>
-                <v:stroke color="#3465a4" joinstyle="round" endcap="flat"/>
-              </v:shape>
-            </w:pict>
-          </mc:Fallback>
-        </mc:AlternateContent>
+        <w:drawing>
+          <wp:inline distT="0" distB="0" distL="0" distR="0">
+            <wp:extent cx="3585210" cy="8910320"/>
+            <wp:effectExtent l="0" t="0" r="0" b="0"/>
+            <wp:docPr id="5" name="Image3" descr=""/>
+            <wp:cNvGraphicFramePr>
+              <a:graphicFrameLocks xmlns:a="http://schemas.openxmlformats.org/drawingml/2006/main" noChangeAspect="1"/>
+            </wp:cNvGraphicFramePr>
+            <a:graphic xmlns:a="http://schemas.openxmlformats.org/drawingml/2006/main">
+              <a:graphicData uri="http://schemas.openxmlformats.org/drawingml/2006/picture">
+                <pic:pic xmlns:pic="http://schemas.openxmlformats.org/drawingml/2006/picture">
+                  <pic:nvPicPr>
+                    <pic:cNvPr id="5" name="Image3" descr=""/>
+                    <pic:cNvPicPr>
+                      <a:picLocks noChangeAspect="1" noChangeArrowheads="1"/>
+                    </pic:cNvPicPr>
+                  </pic:nvPicPr>
+                  <pic:blipFill>
+                    <a:blip r:embed="rId4"/>
+                    <a:stretch>
+                      <a:fillRect/>
+                    </a:stretch>
+                  </pic:blipFill>
+                  <pic:spPr bwMode="auto">
+                    <a:xfrm>
+                      <a:off x="0" y="0"/>
+                      <a:ext cx="3585210" cy="8910320"/>
+                    </a:xfrm>
+                    <a:prstGeom prst="rect">
+                      <a:avLst/>
+                    </a:prstGeom>
+                  </pic:spPr>
+                </pic:pic>
+              </a:graphicData>
+            </a:graphic>
+          </wp:inline>
+        </w:drawing>
       </w:r>
     </w:p>
     <w:p>
@@ -8611,7 +8584,7 @@
             <wp:extent cx="2349500" cy="2266950"/>
             <wp:effectExtent l="0" t="0" r="0" b="0"/>
             <wp:wrapSquare wrapText="bothSides"/>
-            <wp:docPr id="5" name="Рисунок 5" descr=""/>
+            <wp:docPr id="6" name="Рисунок 5" descr=""/>
             <wp:cNvGraphicFramePr>
               <a:graphicFrameLocks xmlns:a="http://schemas.openxmlformats.org/drawingml/2006/main" noChangeAspect="1"/>
             </wp:cNvGraphicFramePr>
@@ -8619,7 +8592,7 @@
               <a:graphicData uri="http://schemas.openxmlformats.org/drawingml/2006/picture">
                 <pic:pic xmlns:pic="http://schemas.openxmlformats.org/drawingml/2006/picture">
                   <pic:nvPicPr>
-                    <pic:cNvPr id="5" name="Рисунок 5" descr=""/>
+                    <pic:cNvPr id="6" name="Рисунок 5" descr=""/>
                     <pic:cNvPicPr>
                       <a:picLocks noChangeAspect="1" noChangeArrowheads="1"/>
                     </pic:cNvPicPr>
@@ -9685,52 +9658,43 @@
       </w:pPr>
       <w:r>
         <w:rPr/>
-        <mc:AlternateContent>
-          <mc:Choice Requires="wps">
-            <w:drawing>
-              <wp:inline distT="0" distB="0" distL="0" distR="0">
-                <wp:extent cx="3577590" cy="8874125"/>
-                <wp:effectExtent l="0" t="0" r="0" b="0"/>
-                <wp:docPr id="6" name=""/>
-                <a:graphic xmlns:a="http://schemas.openxmlformats.org/drawingml/2006/main">
-                  <a:graphicData uri="http://schemas.openxmlformats.org/drawingml/2006/picture">
-                    <pic:pic xmlns:pic="http://schemas.openxmlformats.org/drawingml/2006/picture">
-                      <pic:nvPicPr>
-                        <pic:cNvPr id="2" name="" descr=""/>
-                        <pic:cNvPicPr/>
-                      </pic:nvPicPr>
-                      <pic:blipFill>
-                        <a:blip r:embed="rId6"/>
-                        <a:stretch/>
-                      </pic:blipFill>
-                      <pic:spPr>
-                        <a:xfrm>
-                          <a:off x="0" y="0"/>
-                          <a:ext cx="3576960" cy="8873640"/>
-                        </a:xfrm>
-                        <a:prstGeom prst="rect">
-                          <a:avLst/>
-                        </a:prstGeom>
-                        <a:ln>
-                          <a:noFill/>
-                        </a:ln>
-                      </pic:spPr>
-                    </pic:pic>
-                  </a:graphicData>
-                </a:graphic>
-              </wp:inline>
-            </w:drawing>
-          </mc:Choice>
-          <mc:Fallback>
-            <w:pict>
-              <v:shape id="shape_0" stroked="f" style="position:absolute;margin-left:0pt;margin-top:-698.75pt;width:281.6pt;height:698.65pt;mso-position-vertical:top" type="shapetype_75">
-                <v:imagedata r:id="rId6" o:detectmouseclick="t"/>
-                <w10:wrap type="none"/>
-                <v:stroke color="#3465a4" joinstyle="round" endcap="flat"/>
-              </v:shape>
-            </w:pict>
-          </mc:Fallback>
-        </mc:AlternateContent>
+        <w:drawing>
+          <wp:inline distT="0" distB="0" distL="0" distR="0">
+            <wp:extent cx="3577590" cy="8874125"/>
+            <wp:effectExtent l="0" t="0" r="0" b="0"/>
+            <wp:docPr id="7" name="Image4" descr=""/>
+            <wp:cNvGraphicFramePr>
+              <a:graphicFrameLocks xmlns:a="http://schemas.openxmlformats.org/drawingml/2006/main" noChangeAspect="1"/>
+            </wp:cNvGraphicFramePr>
+            <a:graphic xmlns:a="http://schemas.openxmlformats.org/drawingml/2006/main">
+              <a:graphicData uri="http://schemas.openxmlformats.org/drawingml/2006/picture">
+                <pic:pic xmlns:pic="http://schemas.openxmlformats.org/drawingml/2006/picture">
+                  <pic:nvPicPr>
+                    <pic:cNvPr id="7" name="Image4" descr=""/>
+                    <pic:cNvPicPr>
+                      <a:picLocks noChangeAspect="1" noChangeArrowheads="1"/>
+                    </pic:cNvPicPr>
+                  </pic:nvPicPr>
+                  <pic:blipFill>
+                    <a:blip r:embed="rId6"/>
+                    <a:stretch>
+                      <a:fillRect/>
+                    </a:stretch>
+                  </pic:blipFill>
+                  <pic:spPr bwMode="auto">
+                    <a:xfrm>
+                      <a:off x="0" y="0"/>
+                      <a:ext cx="3577590" cy="8874125"/>
+                    </a:xfrm>
+                    <a:prstGeom prst="rect">
+                      <a:avLst/>
+                    </a:prstGeom>
+                  </pic:spPr>
+                </pic:pic>
+              </a:graphicData>
+            </a:graphic>
+          </wp:inline>
+        </w:drawing>
       </w:r>
     </w:p>
     <w:p>
@@ -11093,7 +11057,7 @@
           <wp:inline distT="0" distB="0" distL="0" distR="0">
             <wp:extent cx="5737225" cy="2345690"/>
             <wp:effectExtent l="0" t="0" r="0" b="0"/>
-            <wp:docPr id="7" name="Image1" descr="D:\YandexDisk\Скриншоты\2020-09-29_23-00-24 (3).png"/>
+            <wp:docPr id="8" name="Image2" descr="D:\YandexDisk\Скриншоты\2020-09-29_23-00-24 (3).png"/>
             <wp:cNvGraphicFramePr>
               <a:graphicFrameLocks xmlns:a="http://schemas.openxmlformats.org/drawingml/2006/main" noChangeAspect="1"/>
             </wp:cNvGraphicFramePr>
@@ -11101,7 +11065,7 @@
               <a:graphicData uri="http://schemas.openxmlformats.org/drawingml/2006/picture">
                 <pic:pic xmlns:pic="http://schemas.openxmlformats.org/drawingml/2006/picture">
                   <pic:nvPicPr>
-                    <pic:cNvPr id="7" name="Image1" descr="D:\YandexDisk\Скриншоты\2020-09-29_23-00-24 (3).png"/>
+                    <pic:cNvPr id="8" name="Image2" descr="D:\YandexDisk\Скриншоты\2020-09-29_23-00-24 (3).png"/>
                     <pic:cNvPicPr>
                       <a:picLocks noChangeAspect="1" noChangeArrowheads="1"/>
                     </pic:cNvPicPr>
@@ -13625,52 +13589,43 @@
       </w:pPr>
       <w:r>
         <w:rPr/>
-        <mc:AlternateContent>
-          <mc:Choice Requires="wps">
-            <w:drawing>
-              <wp:inline distT="0" distB="0" distL="0" distR="0">
-                <wp:extent cx="3585210" cy="8903335"/>
-                <wp:effectExtent l="0" t="0" r="0" b="0"/>
-                <wp:docPr id="8" name=""/>
-                <a:graphic xmlns:a="http://schemas.openxmlformats.org/drawingml/2006/main">
-                  <a:graphicData uri="http://schemas.openxmlformats.org/drawingml/2006/picture">
-                    <pic:pic xmlns:pic="http://schemas.openxmlformats.org/drawingml/2006/picture">
-                      <pic:nvPicPr>
-                        <pic:cNvPr id="3" name="" descr=""/>
-                        <pic:cNvPicPr/>
-                      </pic:nvPicPr>
-                      <pic:blipFill>
-                        <a:blip r:embed="rId8"/>
-                        <a:stretch/>
-                      </pic:blipFill>
-                      <pic:spPr>
-                        <a:xfrm>
-                          <a:off x="0" y="0"/>
-                          <a:ext cx="3584520" cy="8902800"/>
-                        </a:xfrm>
-                        <a:prstGeom prst="rect">
-                          <a:avLst/>
-                        </a:prstGeom>
-                        <a:ln>
-                          <a:noFill/>
-                        </a:ln>
-                      </pic:spPr>
-                    </pic:pic>
-                  </a:graphicData>
-                </a:graphic>
-              </wp:inline>
-            </w:drawing>
-          </mc:Choice>
-          <mc:Fallback>
-            <w:pict>
-              <v:shape id="shape_0" stroked="f" style="position:absolute;margin-left:0pt;margin-top:-701.05pt;width:282.2pt;height:700.95pt;mso-position-vertical:top" type="shapetype_75">
-                <v:imagedata r:id="rId8" o:detectmouseclick="t"/>
-                <w10:wrap type="none"/>
-                <v:stroke color="#3465a4" joinstyle="round" endcap="flat"/>
-              </v:shape>
-            </w:pict>
-          </mc:Fallback>
-        </mc:AlternateContent>
+        <w:drawing>
+          <wp:inline distT="0" distB="0" distL="0" distR="0">
+            <wp:extent cx="3585210" cy="8903335"/>
+            <wp:effectExtent l="0" t="0" r="0" b="0"/>
+            <wp:docPr id="9" name="Image5" descr=""/>
+            <wp:cNvGraphicFramePr>
+              <a:graphicFrameLocks xmlns:a="http://schemas.openxmlformats.org/drawingml/2006/main" noChangeAspect="1"/>
+            </wp:cNvGraphicFramePr>
+            <a:graphic xmlns:a="http://schemas.openxmlformats.org/drawingml/2006/main">
+              <a:graphicData uri="http://schemas.openxmlformats.org/drawingml/2006/picture">
+                <pic:pic xmlns:pic="http://schemas.openxmlformats.org/drawingml/2006/picture">
+                  <pic:nvPicPr>
+                    <pic:cNvPr id="9" name="Image5" descr=""/>
+                    <pic:cNvPicPr>
+                      <a:picLocks noChangeAspect="1" noChangeArrowheads="1"/>
+                    </pic:cNvPicPr>
+                  </pic:nvPicPr>
+                  <pic:blipFill>
+                    <a:blip r:embed="rId8"/>
+                    <a:stretch>
+                      <a:fillRect/>
+                    </a:stretch>
+                  </pic:blipFill>
+                  <pic:spPr bwMode="auto">
+                    <a:xfrm>
+                      <a:off x="0" y="0"/>
+                      <a:ext cx="3585210" cy="8903335"/>
+                    </a:xfrm>
+                    <a:prstGeom prst="rect">
+                      <a:avLst/>
+                    </a:prstGeom>
+                  </pic:spPr>
+                </pic:pic>
+              </a:graphicData>
+            </a:graphic>
+          </wp:inline>
+        </w:drawing>
       </w:r>
     </w:p>
     <w:p>
@@ -13782,52 +13737,43 @@
       </w:pPr>
       <w:r>
         <w:rPr/>
-        <mc:AlternateContent>
-          <mc:Choice Requires="wps">
-            <w:drawing>
-              <wp:inline distT="0" distB="0" distL="0" distR="0">
-                <wp:extent cx="3343910" cy="8376285"/>
-                <wp:effectExtent l="0" t="0" r="0" b="0"/>
-                <wp:docPr id="9" name=""/>
-                <a:graphic xmlns:a="http://schemas.openxmlformats.org/drawingml/2006/main">
-                  <a:graphicData uri="http://schemas.openxmlformats.org/drawingml/2006/picture">
-                    <pic:pic xmlns:pic="http://schemas.openxmlformats.org/drawingml/2006/picture">
-                      <pic:nvPicPr>
-                        <pic:cNvPr id="4" name="" descr=""/>
-                        <pic:cNvPicPr/>
-                      </pic:nvPicPr>
-                      <pic:blipFill>
-                        <a:blip r:embed="rId9"/>
-                        <a:stretch/>
-                      </pic:blipFill>
-                      <pic:spPr>
-                        <a:xfrm>
-                          <a:off x="0" y="0"/>
-                          <a:ext cx="3343320" cy="8375760"/>
-                        </a:xfrm>
-                        <a:prstGeom prst="rect">
-                          <a:avLst/>
-                        </a:prstGeom>
-                        <a:ln>
-                          <a:noFill/>
-                        </a:ln>
-                      </pic:spPr>
-                    </pic:pic>
-                  </a:graphicData>
-                </a:graphic>
-              </wp:inline>
-            </w:drawing>
-          </mc:Choice>
-          <mc:Fallback>
-            <w:pict>
-              <v:shape id="shape_0" stroked="f" style="position:absolute;margin-left:0pt;margin-top:-659.55pt;width:263.2pt;height:659.45pt;mso-position-vertical:top" type="shapetype_75">
-                <v:imagedata r:id="rId9" o:detectmouseclick="t"/>
-                <w10:wrap type="none"/>
-                <v:stroke color="#3465a4" joinstyle="round" endcap="flat"/>
-              </v:shape>
-            </w:pict>
-          </mc:Fallback>
-        </mc:AlternateContent>
+        <w:drawing>
+          <wp:inline distT="0" distB="0" distL="0" distR="0">
+            <wp:extent cx="3343910" cy="8376285"/>
+            <wp:effectExtent l="0" t="0" r="0" b="0"/>
+            <wp:docPr id="10" name="Image6" descr=""/>
+            <wp:cNvGraphicFramePr>
+              <a:graphicFrameLocks xmlns:a="http://schemas.openxmlformats.org/drawingml/2006/main" noChangeAspect="1"/>
+            </wp:cNvGraphicFramePr>
+            <a:graphic xmlns:a="http://schemas.openxmlformats.org/drawingml/2006/main">
+              <a:graphicData uri="http://schemas.openxmlformats.org/drawingml/2006/picture">
+                <pic:pic xmlns:pic="http://schemas.openxmlformats.org/drawingml/2006/picture">
+                  <pic:nvPicPr>
+                    <pic:cNvPr id="10" name="Image6" descr=""/>
+                    <pic:cNvPicPr>
+                      <a:picLocks noChangeAspect="1" noChangeArrowheads="1"/>
+                    </pic:cNvPicPr>
+                  </pic:nvPicPr>
+                  <pic:blipFill>
+                    <a:blip r:embed="rId9"/>
+                    <a:stretch>
+                      <a:fillRect/>
+                    </a:stretch>
+                  </pic:blipFill>
+                  <pic:spPr bwMode="auto">
+                    <a:xfrm>
+                      <a:off x="0" y="0"/>
+                      <a:ext cx="3343910" cy="8376285"/>
+                    </a:xfrm>
+                    <a:prstGeom prst="rect">
+                      <a:avLst/>
+                    </a:prstGeom>
+                  </pic:spPr>
+                </pic:pic>
+              </a:graphicData>
+            </a:graphic>
+          </wp:inline>
+        </w:drawing>
       </w:r>
     </w:p>
     <w:p>
@@ -20563,7 +20509,7 @@
           <wp:inline distT="0" distB="0" distL="0" distR="0">
             <wp:extent cx="6152515" cy="2010410"/>
             <wp:effectExtent l="0" t="0" r="0" b="0"/>
-            <wp:docPr id="10" name="Image2" descr="C:\Users\GSench\Downloads\ErrorConvergence1.png"/>
+            <wp:docPr id="11" name="Image7" descr="C:\Users\GSench\Downloads\ErrorConvergence1.png"/>
             <wp:cNvGraphicFramePr>
               <a:graphicFrameLocks xmlns:a="http://schemas.openxmlformats.org/drawingml/2006/main" noChangeAspect="1"/>
             </wp:cNvGraphicFramePr>
@@ -20571,7 +20517,7 @@
               <a:graphicData uri="http://schemas.openxmlformats.org/drawingml/2006/picture">
                 <pic:pic xmlns:pic="http://schemas.openxmlformats.org/drawingml/2006/picture">
                   <pic:nvPicPr>
-                    <pic:cNvPr id="10" name="Image2" descr="C:\Users\GSench\Downloads\ErrorConvergence1.png"/>
+                    <pic:cNvPr id="11" name="Image7" descr="C:\Users\GSench\Downloads\ErrorConvergence1.png"/>
                     <pic:cNvPicPr>
                       <a:picLocks noChangeAspect="1" noChangeArrowheads="1"/>
                     </pic:cNvPicPr>
@@ -20603,7 +20549,7 @@
           <wp:inline distT="0" distB="0" distL="0" distR="0">
             <wp:extent cx="6152515" cy="1998980"/>
             <wp:effectExtent l="0" t="0" r="0" b="0"/>
-            <wp:docPr id="11" name="Рисунок 2" descr="C:\Users\GSench\Downloads\ErrorConvergence2.png"/>
+            <wp:docPr id="12" name="Рисунок 2" descr="C:\Users\GSench\Downloads\ErrorConvergence2.png"/>
             <wp:cNvGraphicFramePr>
               <a:graphicFrameLocks xmlns:a="http://schemas.openxmlformats.org/drawingml/2006/main" noChangeAspect="1"/>
             </wp:cNvGraphicFramePr>
@@ -20611,7 +20557,7 @@
               <a:graphicData uri="http://schemas.openxmlformats.org/drawingml/2006/picture">
                 <pic:pic xmlns:pic="http://schemas.openxmlformats.org/drawingml/2006/picture">
                   <pic:nvPicPr>
-                    <pic:cNvPr id="11" name="Рисунок 2" descr="C:\Users\GSench\Downloads\ErrorConvergence2.png"/>
+                    <pic:cNvPr id="12" name="Рисунок 2" descr="C:\Users\GSench\Downloads\ErrorConvergence2.png"/>
                     <pic:cNvPicPr>
                       <a:picLocks noChangeAspect="1" noChangeArrowheads="1"/>
                     </pic:cNvPicPr>
@@ -20684,7 +20630,7 @@
           <wp:inline distT="0" distB="0" distL="0" distR="0">
             <wp:extent cx="6152515" cy="2014855"/>
             <wp:effectExtent l="0" t="0" r="0" b="0"/>
-            <wp:docPr id="12" name="Рисунок 3" descr="C:\Users\GSench\Downloads\ErrorConvergence1.png"/>
+            <wp:docPr id="13" name="Рисунок 3" descr="C:\Users\GSench\Downloads\ErrorConvergence1.png"/>
             <wp:cNvGraphicFramePr>
               <a:graphicFrameLocks xmlns:a="http://schemas.openxmlformats.org/drawingml/2006/main" noChangeAspect="1"/>
             </wp:cNvGraphicFramePr>
@@ -20692,7 +20638,7 @@
               <a:graphicData uri="http://schemas.openxmlformats.org/drawingml/2006/picture">
                 <pic:pic xmlns:pic="http://schemas.openxmlformats.org/drawingml/2006/picture">
                   <pic:nvPicPr>
-                    <pic:cNvPr id="12" name="Рисунок 3" descr="C:\Users\GSench\Downloads\ErrorConvergence1.png"/>
+                    <pic:cNvPr id="13" name="Рисунок 3" descr="C:\Users\GSench\Downloads\ErrorConvergence1.png"/>
                     <pic:cNvPicPr>
                       <a:picLocks noChangeAspect="1" noChangeArrowheads="1"/>
                     </pic:cNvPicPr>
@@ -20724,7 +20670,7 @@
           <wp:inline distT="0" distB="0" distL="0" distR="0">
             <wp:extent cx="6152515" cy="2007870"/>
             <wp:effectExtent l="0" t="0" r="0" b="0"/>
-            <wp:docPr id="13" name="Рисунок 6" descr="C:\Users\GSench\Downloads\ErrorConvergence2.png"/>
+            <wp:docPr id="14" name="Рисунок 6" descr="C:\Users\GSench\Downloads\ErrorConvergence2.png"/>
             <wp:cNvGraphicFramePr>
               <a:graphicFrameLocks xmlns:a="http://schemas.openxmlformats.org/drawingml/2006/main" noChangeAspect="1"/>
             </wp:cNvGraphicFramePr>
@@ -20732,7 +20678,7 @@
               <a:graphicData uri="http://schemas.openxmlformats.org/drawingml/2006/picture">
                 <pic:pic xmlns:pic="http://schemas.openxmlformats.org/drawingml/2006/picture">
                   <pic:nvPicPr>
-                    <pic:cNvPr id="13" name="Рисунок 6" descr="C:\Users\GSench\Downloads\ErrorConvergence2.png"/>
+                    <pic:cNvPr id="14" name="Рисунок 6" descr="C:\Users\GSench\Downloads\ErrorConvergence2.png"/>
                     <pic:cNvPicPr>
                       <a:picLocks noChangeAspect="1" noChangeArrowheads="1"/>
                     </pic:cNvPicPr>
@@ -20805,7 +20751,7 @@
           <wp:inline distT="0" distB="0" distL="0" distR="0">
             <wp:extent cx="6152515" cy="2032000"/>
             <wp:effectExtent l="0" t="0" r="0" b="0"/>
-            <wp:docPr id="14" name="Рисунок 7" descr="C:\Users\GSench\Downloads\ErrorConvergence1.png"/>
+            <wp:docPr id="15" name="Рисунок 7" descr="C:\Users\GSench\Downloads\ErrorConvergence1.png"/>
             <wp:cNvGraphicFramePr>
               <a:graphicFrameLocks xmlns:a="http://schemas.openxmlformats.org/drawingml/2006/main" noChangeAspect="1"/>
             </wp:cNvGraphicFramePr>
@@ -20813,7 +20759,7 @@
               <a:graphicData uri="http://schemas.openxmlformats.org/drawingml/2006/picture">
                 <pic:pic xmlns:pic="http://schemas.openxmlformats.org/drawingml/2006/picture">
                   <pic:nvPicPr>
-                    <pic:cNvPr id="14" name="Рисунок 7" descr="C:\Users\GSench\Downloads\ErrorConvergence1.png"/>
+                    <pic:cNvPr id="15" name="Рисунок 7" descr="C:\Users\GSench\Downloads\ErrorConvergence1.png"/>
                     <pic:cNvPicPr>
                       <a:picLocks noChangeAspect="1" noChangeArrowheads="1"/>
                     </pic:cNvPicPr>
@@ -20845,7 +20791,7 @@
           <wp:inline distT="0" distB="0" distL="0" distR="0">
             <wp:extent cx="6152515" cy="2019935"/>
             <wp:effectExtent l="0" t="0" r="0" b="0"/>
-            <wp:docPr id="15" name="Рисунок 8" descr="C:\Users\GSench\Downloads\ErrorConvergence2.png"/>
+            <wp:docPr id="16" name="Рисунок 8" descr="C:\Users\GSench\Downloads\ErrorConvergence2.png"/>
             <wp:cNvGraphicFramePr>
               <a:graphicFrameLocks xmlns:a="http://schemas.openxmlformats.org/drawingml/2006/main" noChangeAspect="1"/>
             </wp:cNvGraphicFramePr>
@@ -20853,7 +20799,7 @@
               <a:graphicData uri="http://schemas.openxmlformats.org/drawingml/2006/picture">
                 <pic:pic xmlns:pic="http://schemas.openxmlformats.org/drawingml/2006/picture">
                   <pic:nvPicPr>
-                    <pic:cNvPr id="15" name="Рисунок 8" descr="C:\Users\GSench\Downloads\ErrorConvergence2.png"/>
+                    <pic:cNvPr id="16" name="Рисунок 8" descr="C:\Users\GSench\Downloads\ErrorConvergence2.png"/>
                     <pic:cNvPicPr>
                       <a:picLocks noChangeAspect="1" noChangeArrowheads="1"/>
                     </pic:cNvPicPr>
@@ -20941,7 +20887,7 @@
           <wp:inline distT="0" distB="0" distL="0" distR="0">
             <wp:extent cx="6152515" cy="2055495"/>
             <wp:effectExtent l="0" t="0" r="0" b="0"/>
-            <wp:docPr id="16" name="Рисунок 9" descr="C:\Users\GSench\Downloads\ErrorConvergence1.png"/>
+            <wp:docPr id="17" name="Рисунок 9" descr="C:\Users\GSench\Downloads\ErrorConvergence1.png"/>
             <wp:cNvGraphicFramePr>
               <a:graphicFrameLocks xmlns:a="http://schemas.openxmlformats.org/drawingml/2006/main" noChangeAspect="1"/>
             </wp:cNvGraphicFramePr>
@@ -20949,7 +20895,7 @@
               <a:graphicData uri="http://schemas.openxmlformats.org/drawingml/2006/picture">
                 <pic:pic xmlns:pic="http://schemas.openxmlformats.org/drawingml/2006/picture">
                   <pic:nvPicPr>
-                    <pic:cNvPr id="16" name="Рисунок 9" descr="C:\Users\GSench\Downloads\ErrorConvergence1.png"/>
+                    <pic:cNvPr id="17" name="Рисунок 9" descr="C:\Users\GSench\Downloads\ErrorConvergence1.png"/>
                     <pic:cNvPicPr>
                       <a:picLocks noChangeAspect="1" noChangeArrowheads="1"/>
                     </pic:cNvPicPr>
@@ -20981,7 +20927,7 @@
           <wp:inline distT="0" distB="0" distL="0" distR="0">
             <wp:extent cx="6152515" cy="2041525"/>
             <wp:effectExtent l="0" t="0" r="0" b="0"/>
-            <wp:docPr id="17" name="Рисунок 10" descr="C:\Users\GSench\Downloads\ErrorConvergence2.png"/>
+            <wp:docPr id="18" name="Рисунок 10" descr="C:\Users\GSench\Downloads\ErrorConvergence2.png"/>
             <wp:cNvGraphicFramePr>
               <a:graphicFrameLocks xmlns:a="http://schemas.openxmlformats.org/drawingml/2006/main" noChangeAspect="1"/>
             </wp:cNvGraphicFramePr>
@@ -20989,7 +20935,7 @@
               <a:graphicData uri="http://schemas.openxmlformats.org/drawingml/2006/picture">
                 <pic:pic xmlns:pic="http://schemas.openxmlformats.org/drawingml/2006/picture">
                   <pic:nvPicPr>
-                    <pic:cNvPr id="17" name="Рисунок 10" descr="C:\Users\GSench\Downloads\ErrorConvergence2.png"/>
+                    <pic:cNvPr id="18" name="Рисунок 10" descr="C:\Users\GSench\Downloads\ErrorConvergence2.png"/>
                     <pic:cNvPicPr>
                       <a:picLocks noChangeAspect="1" noChangeArrowheads="1"/>
                     </pic:cNvPicPr>
@@ -21860,7 +21806,6 @@
     <w:rPrDefault>
       <w:rPr>
         <w:rFonts w:ascii="Calibri" w:hAnsi="Calibri" w:eastAsia="" w:cs="" w:asciiTheme="minorHAnsi" w:cstheme="minorBidi" w:eastAsiaTheme="minorEastAsia" w:hAnsiTheme="minorHAnsi"/>
-        <w:sz w:val="22"/>
         <w:szCs w:val="22"/>
         <w:lang w:val="ru-RU" w:eastAsia="ru-RU" w:bidi="ar-SA"/>
       </w:rPr>
@@ -22016,6 +21961,7 @@
     <w:rsid w:val="00f265eb"/>
     <w:pPr>
       <w:widowControl/>
+      <w:suppressAutoHyphens w:val="true"/>
       <w:bidi w:val="0"/>
       <w:spacing w:lineRule="auto" w:line="276" w:before="0" w:after="200"/>
       <w:jc w:val="left"/>

</xml_diff>